<commit_message>
Finished second delivery PDR
</commit_message>
<xml_diff>
--- a/PDR_Thomas-Van-der-Molen_V2.docx
+++ b/PDR_Thomas-Van-der-Molen_V2.docx
@@ -426,7 +426,7 @@
               <w:rFonts w:eastAsiaTheme="minorEastAsia"/>
               <w:noProof/>
               <w:kern w:val="2"/>
-              <w:lang w:val="nl-NL" w:eastAsia="nl-NL"/>
+              <w:lang w:val="en-NL" w:eastAsia="en-NL"/>
               <w14:ligatures w14:val="standardContextual"/>
             </w:rPr>
           </w:pPr>
@@ -448,7 +448,7 @@
             </w:rPr>
             <w:fldChar w:fldCharType="separate"/>
           </w:r>
-          <w:hyperlink w:anchor="_Toc151472173" w:history="1">
+          <w:hyperlink w:anchor="_Toc151587766" w:history="1">
             <w:r>
               <w:rPr>
                 <w:rStyle w:val="Hyperlink"/>
@@ -476,7 +476,7 @@
                 <w:noProof/>
                 <w:webHidden/>
               </w:rPr>
-              <w:instrText xml:space="preserve"> PAGEREF _Toc151472173 \h </w:instrText>
+              <w:instrText xml:space="preserve"> PAGEREF _Toc151587766 \h </w:instrText>
             </w:r>
             <w:r>
               <w:rPr>
@@ -518,11 +518,11 @@
               <w:rFonts w:eastAsiaTheme="minorEastAsia"/>
               <w:noProof/>
               <w:kern w:val="2"/>
-              <w:lang w:val="nl-NL" w:eastAsia="nl-NL"/>
+              <w:lang w:val="en-NL" w:eastAsia="en-NL"/>
               <w14:ligatures w14:val="standardContextual"/>
             </w:rPr>
           </w:pPr>
-          <w:hyperlink w:anchor="_Toc151472174" w:history="1">
+          <w:hyperlink w:anchor="_Toc151587767" w:history="1">
             <w:r>
               <w:rPr>
                 <w:rStyle w:val="Hyperlink"/>
@@ -536,7 +536,7 @@
                 <w:rFonts w:eastAsiaTheme="minorEastAsia"/>
                 <w:noProof/>
                 <w:kern w:val="2"/>
-                <w:lang w:val="nl-NL" w:eastAsia="nl-NL"/>
+                <w:lang w:val="en-NL" w:eastAsia="en-NL"/>
                 <w14:ligatures w14:val="standardContextual"/>
               </w:rPr>
               <w:tab/>
@@ -568,7 +568,7 @@
                 <w:noProof/>
                 <w:webHidden/>
               </w:rPr>
-              <w:instrText xml:space="preserve"> PAGEREF _Toc151472174 \h </w:instrText>
+              <w:instrText xml:space="preserve"> PAGEREF _Toc151587767 \h </w:instrText>
             </w:r>
             <w:r>
               <w:rPr>
@@ -610,11 +610,11 @@
               <w:rFonts w:eastAsiaTheme="minorEastAsia"/>
               <w:noProof/>
               <w:kern w:val="2"/>
-              <w:lang w:val="nl-NL" w:eastAsia="nl-NL"/>
+              <w:lang w:val="en-NL" w:eastAsia="en-NL"/>
               <w14:ligatures w14:val="standardContextual"/>
             </w:rPr>
           </w:pPr>
-          <w:hyperlink w:anchor="_Toc151472175" w:history="1">
+          <w:hyperlink w:anchor="_Toc151587768" w:history="1">
             <w:r>
               <w:rPr>
                 <w:rStyle w:val="Hyperlink"/>
@@ -628,7 +628,7 @@
                 <w:rFonts w:eastAsiaTheme="minorEastAsia"/>
                 <w:noProof/>
                 <w:kern w:val="2"/>
-                <w:lang w:val="nl-NL" w:eastAsia="nl-NL"/>
+                <w:lang w:val="en-NL" w:eastAsia="en-NL"/>
                 <w14:ligatures w14:val="standardContextual"/>
               </w:rPr>
               <w:tab/>
@@ -660,7 +660,7 @@
                 <w:noProof/>
                 <w:webHidden/>
               </w:rPr>
-              <w:instrText xml:space="preserve"> PAGEREF _Toc151472175 \h </w:instrText>
+              <w:instrText xml:space="preserve"> PAGEREF _Toc151587768 \h </w:instrText>
             </w:r>
             <w:r>
               <w:rPr>
@@ -702,11 +702,11 @@
               <w:rFonts w:eastAsiaTheme="minorEastAsia"/>
               <w:noProof/>
               <w:kern w:val="2"/>
-              <w:lang w:val="nl-NL" w:eastAsia="nl-NL"/>
+              <w:lang w:val="en-NL" w:eastAsia="en-NL"/>
               <w14:ligatures w14:val="standardContextual"/>
             </w:rPr>
           </w:pPr>
-          <w:hyperlink w:anchor="_Toc151472176" w:history="1">
+          <w:hyperlink w:anchor="_Toc151587769" w:history="1">
             <w:r>
               <w:rPr>
                 <w:rStyle w:val="Hyperlink"/>
@@ -720,7 +720,7 @@
                 <w:rFonts w:eastAsiaTheme="minorEastAsia"/>
                 <w:noProof/>
                 <w:kern w:val="2"/>
-                <w:lang w:val="nl-NL" w:eastAsia="nl-NL"/>
+                <w:lang w:val="en-NL" w:eastAsia="en-NL"/>
                 <w14:ligatures w14:val="standardContextual"/>
               </w:rPr>
               <w:tab/>
@@ -752,7 +752,7 @@
                 <w:noProof/>
                 <w:webHidden/>
               </w:rPr>
-              <w:instrText xml:space="preserve"> PAGEREF _Toc151472176 \h </w:instrText>
+              <w:instrText xml:space="preserve"> PAGEREF _Toc151587769 \h </w:instrText>
             </w:r>
             <w:r>
               <w:rPr>
@@ -772,7 +772,7 @@
                 <w:noProof/>
                 <w:webHidden/>
               </w:rPr>
-              <w:t>7</w:t>
+              <w:t>8</w:t>
             </w:r>
             <w:r>
               <w:rPr>
@@ -794,11 +794,11 @@
               <w:rFonts w:eastAsiaTheme="minorEastAsia"/>
               <w:noProof/>
               <w:kern w:val="2"/>
-              <w:lang w:val="nl-NL" w:eastAsia="nl-NL"/>
+              <w:lang w:val="en-NL" w:eastAsia="en-NL"/>
               <w14:ligatures w14:val="standardContextual"/>
             </w:rPr>
           </w:pPr>
-          <w:hyperlink w:anchor="_Toc151472177" w:history="1">
+          <w:hyperlink w:anchor="_Toc151587770" w:history="1">
             <w:r>
               <w:rPr>
                 <w:rStyle w:val="Hyperlink"/>
@@ -812,7 +812,7 @@
                 <w:rFonts w:eastAsiaTheme="minorEastAsia"/>
                 <w:noProof/>
                 <w:kern w:val="2"/>
-                <w:lang w:val="nl-NL" w:eastAsia="nl-NL"/>
+                <w:lang w:val="en-NL" w:eastAsia="en-NL"/>
                 <w14:ligatures w14:val="standardContextual"/>
               </w:rPr>
               <w:tab/>
@@ -844,7 +844,7 @@
                 <w:noProof/>
                 <w:webHidden/>
               </w:rPr>
-              <w:instrText xml:space="preserve"> PAGEREF _Toc151472177 \h </w:instrText>
+              <w:instrText xml:space="preserve"> PAGEREF _Toc151587770 \h </w:instrText>
             </w:r>
             <w:r>
               <w:rPr>
@@ -864,7 +864,7 @@
                 <w:noProof/>
                 <w:webHidden/>
               </w:rPr>
-              <w:t>8</w:t>
+              <w:t>10</w:t>
             </w:r>
             <w:r>
               <w:rPr>
@@ -886,11 +886,11 @@
               <w:rFonts w:eastAsiaTheme="minorEastAsia"/>
               <w:noProof/>
               <w:kern w:val="2"/>
-              <w:lang w:val="nl-NL" w:eastAsia="nl-NL"/>
+              <w:lang w:val="en-NL" w:eastAsia="en-NL"/>
               <w14:ligatures w14:val="standardContextual"/>
             </w:rPr>
           </w:pPr>
-          <w:hyperlink w:anchor="_Toc151472178" w:history="1">
+          <w:hyperlink w:anchor="_Toc151587771" w:history="1">
             <w:r>
               <w:rPr>
                 <w:rStyle w:val="Hyperlink"/>
@@ -904,7 +904,7 @@
                 <w:rFonts w:eastAsiaTheme="minorEastAsia"/>
                 <w:noProof/>
                 <w:kern w:val="2"/>
-                <w:lang w:val="nl-NL" w:eastAsia="nl-NL"/>
+                <w:lang w:val="en-NL" w:eastAsia="en-NL"/>
                 <w14:ligatures w14:val="standardContextual"/>
               </w:rPr>
               <w:tab/>
@@ -936,7 +936,7 @@
                 <w:noProof/>
                 <w:webHidden/>
               </w:rPr>
-              <w:instrText xml:space="preserve"> PAGEREF _Toc151472178 \h </w:instrText>
+              <w:instrText xml:space="preserve"> PAGEREF _Toc151587771 \h </w:instrText>
             </w:r>
             <w:r>
               <w:rPr>
@@ -956,7 +956,7 @@
                 <w:noProof/>
                 <w:webHidden/>
               </w:rPr>
-              <w:t>9</w:t>
+              <w:t>12</w:t>
             </w:r>
             <w:r>
               <w:rPr>
@@ -978,11 +978,11 @@
               <w:rFonts w:eastAsiaTheme="minorEastAsia"/>
               <w:noProof/>
               <w:kern w:val="2"/>
-              <w:lang w:val="nl-NL" w:eastAsia="nl-NL"/>
+              <w:lang w:val="en-NL" w:eastAsia="en-NL"/>
               <w14:ligatures w14:val="standardContextual"/>
             </w:rPr>
           </w:pPr>
-          <w:hyperlink w:anchor="_Toc151472179" w:history="1">
+          <w:hyperlink w:anchor="_Toc151587772" w:history="1">
             <w:r>
               <w:rPr>
                 <w:rStyle w:val="Hyperlink"/>
@@ -996,7 +996,7 @@
                 <w:rFonts w:eastAsiaTheme="minorEastAsia"/>
                 <w:noProof/>
                 <w:kern w:val="2"/>
-                <w:lang w:val="nl-NL" w:eastAsia="nl-NL"/>
+                <w:lang w:val="en-NL" w:eastAsia="en-NL"/>
                 <w14:ligatures w14:val="standardContextual"/>
               </w:rPr>
               <w:tab/>
@@ -1028,7 +1028,7 @@
                 <w:noProof/>
                 <w:webHidden/>
               </w:rPr>
-              <w:instrText xml:space="preserve"> PAGEREF _Toc151472179 \h </w:instrText>
+              <w:instrText xml:space="preserve"> PAGEREF _Toc151587772 \h </w:instrText>
             </w:r>
             <w:r>
               <w:rPr>
@@ -1048,7 +1048,7 @@
                 <w:noProof/>
                 <w:webHidden/>
               </w:rPr>
-              <w:t>10</w:t>
+              <w:t>14</w:t>
             </w:r>
             <w:r>
               <w:rPr>
@@ -1070,11 +1070,11 @@
               <w:rFonts w:eastAsiaTheme="minorEastAsia"/>
               <w:noProof/>
               <w:kern w:val="2"/>
-              <w:lang w:val="nl-NL" w:eastAsia="nl-NL"/>
+              <w:lang w:val="en-NL" w:eastAsia="en-NL"/>
               <w14:ligatures w14:val="standardContextual"/>
             </w:rPr>
           </w:pPr>
-          <w:hyperlink w:anchor="_Toc151472180" w:history="1">
+          <w:hyperlink w:anchor="_Toc151587773" w:history="1">
             <w:r>
               <w:rPr>
                 <w:rStyle w:val="Hyperlink"/>
@@ -1088,7 +1088,7 @@
                 <w:rFonts w:eastAsiaTheme="minorEastAsia"/>
                 <w:noProof/>
                 <w:kern w:val="2"/>
-                <w:lang w:val="nl-NL" w:eastAsia="nl-NL"/>
+                <w:lang w:val="en-NL" w:eastAsia="en-NL"/>
                 <w14:ligatures w14:val="standardContextual"/>
               </w:rPr>
               <w:tab/>
@@ -1120,7 +1120,7 @@
                 <w:noProof/>
                 <w:webHidden/>
               </w:rPr>
-              <w:instrText xml:space="preserve"> PAGEREF _Toc151472180 \h </w:instrText>
+              <w:instrText xml:space="preserve"> PAGEREF _Toc151587773 \h </w:instrText>
             </w:r>
             <w:r>
               <w:rPr>
@@ -1140,7 +1140,7 @@
                 <w:noProof/>
                 <w:webHidden/>
               </w:rPr>
-              <w:t>12</w:t>
+              <w:t>16</w:t>
             </w:r>
             <w:r>
               <w:rPr>
@@ -1161,11 +1161,11 @@
               <w:rFonts w:eastAsiaTheme="minorEastAsia"/>
               <w:noProof/>
               <w:kern w:val="2"/>
-              <w:lang w:val="nl-NL" w:eastAsia="nl-NL"/>
+              <w:lang w:val="en-NL" w:eastAsia="en-NL"/>
               <w14:ligatures w14:val="standardContextual"/>
             </w:rPr>
           </w:pPr>
-          <w:hyperlink w:anchor="_Toc151472181" w:history="1">
+          <w:hyperlink w:anchor="_Toc151587774" w:history="1">
             <w:r>
               <w:rPr>
                 <w:rStyle w:val="Hyperlink"/>
@@ -1193,7 +1193,7 @@
                 <w:noProof/>
                 <w:webHidden/>
               </w:rPr>
-              <w:instrText xml:space="preserve"> PAGEREF _Toc151472181 \h </w:instrText>
+              <w:instrText xml:space="preserve"> PAGEREF _Toc151587774 \h </w:instrText>
             </w:r>
             <w:r>
               <w:rPr>
@@ -1213,7 +1213,7 @@
                 <w:noProof/>
                 <w:webHidden/>
               </w:rPr>
-              <w:t>14</w:t>
+              <w:t>18</w:t>
             </w:r>
             <w:r>
               <w:rPr>
@@ -1234,11 +1234,11 @@
               <w:rFonts w:eastAsiaTheme="minorEastAsia"/>
               <w:noProof/>
               <w:kern w:val="2"/>
-              <w:lang w:val="nl-NL" w:eastAsia="nl-NL"/>
+              <w:lang w:val="en-NL" w:eastAsia="en-NL"/>
               <w14:ligatures w14:val="standardContextual"/>
             </w:rPr>
           </w:pPr>
-          <w:hyperlink w:anchor="_Toc151472182" w:history="1">
+          <w:hyperlink w:anchor="_Toc151587775" w:history="1">
             <w:r>
               <w:rPr>
                 <w:rStyle w:val="Hyperlink"/>
@@ -1266,7 +1266,7 @@
                 <w:noProof/>
                 <w:webHidden/>
               </w:rPr>
-              <w:instrText xml:space="preserve"> PAGEREF _Toc151472182 \h </w:instrText>
+              <w:instrText xml:space="preserve"> PAGEREF _Toc151587775 \h </w:instrText>
             </w:r>
             <w:r>
               <w:rPr>
@@ -1286,7 +1286,7 @@
                 <w:noProof/>
                 <w:webHidden/>
               </w:rPr>
-              <w:t>14</w:t>
+              <w:t>18</w:t>
             </w:r>
             <w:r>
               <w:rPr>
@@ -1336,7 +1336,7 @@
         </w:rPr>
       </w:pPr>
       <w:bookmarkStart w:id="0" w:name="_Introduction"/>
-      <w:bookmarkStart w:id="1" w:name="_Toc151472173"/>
+      <w:bookmarkStart w:id="1" w:name="_Toc151587766"/>
       <w:bookmarkEnd w:id="0"/>
       <w:r>
         <w:rPr>
@@ -1359,7 +1359,7 @@
           <w:noProof/>
         </w:rPr>
         <w:drawing>
-          <wp:anchor distT="0" distB="0" distL="114300" distR="114300" simplePos="0" relativeHeight="251658240" behindDoc="1" locked="0" layoutInCell="1" allowOverlap="1" wp14:anchorId="7F7F8FCD" wp14:editId="666F193D">
+          <wp:anchor distT="0" distB="0" distL="114300" distR="114300" simplePos="0" relativeHeight="251658240" behindDoc="1" locked="0" layoutInCell="1" allowOverlap="1" wp14:anchorId="7F7F8FCD" wp14:editId="6EA4074E">
             <wp:simplePos x="0" y="0"/>
             <wp:positionH relativeFrom="margin">
               <wp:align>right</wp:align>
@@ -1386,20 +1386,19 @@
               <a:graphicData uri="http://schemas.openxmlformats.org/drawingml/2006/picture">
                 <pic:pic xmlns:pic="http://schemas.openxmlformats.org/drawingml/2006/picture">
                   <pic:nvPicPr>
-                    <pic:cNvPr id="0" name="Picture 1"/>
+                    <pic:cNvPr id="1" name="Picture 1"/>
                     <pic:cNvPicPr>
                       <a:picLocks noChangeAspect="1" noChangeArrowheads="1"/>
                     </pic:cNvPicPr>
                   </pic:nvPicPr>
                   <pic:blipFill>
-                    <a:blip r:embed="rId6" cstate="print">
+                    <a:blip r:embed="rId6">
                       <a:extLst>
                         <a:ext uri="{28A0092B-C50C-407E-A947-70E740481C1C}">
                           <a14:useLocalDpi xmlns:a14="http://schemas.microsoft.com/office/drawing/2010/main" val="0"/>
                         </a:ext>
                       </a:extLst>
                     </a:blip>
-                    <a:srcRect/>
                     <a:stretch>
                       <a:fillRect/>
                     </a:stretch>
@@ -1559,7 +1558,7 @@
           <w:rFonts w:asciiTheme="minorHAnsi" w:hAnsiTheme="minorHAnsi" w:cstheme="minorHAnsi"/>
         </w:rPr>
       </w:pPr>
-      <w:bookmarkStart w:id="2" w:name="_Toc151472174"/>
+      <w:bookmarkStart w:id="2" w:name="_Toc151587767"/>
       <w:r>
         <w:rPr>
           <w:rFonts w:asciiTheme="minorHAnsi" w:hAnsiTheme="minorHAnsi" w:cstheme="minorHAnsi"/>
@@ -1958,6 +1957,7 @@
       <w:r>
         <w:rPr>
           <w:rFonts w:cstheme="minorHAnsi"/>
+          <w:noProof/>
           <w:color w:val="2D3B45"/>
           <w:shd w:val="clear" w:color="auto" w:fill="FFFFFF"/>
         </w:rPr>
@@ -2045,6 +2045,9 @@
         <w:keepNext/>
       </w:pPr>
       <w:r>
+        <w:rPr>
+          <w:noProof/>
+        </w:rPr>
         <w:lastRenderedPageBreak/>
         <w:drawing>
           <wp:inline distT="0" distB="0" distL="0" distR="0" wp14:anchorId="05DA95D5" wp14:editId="2DB2C972">
@@ -2171,7 +2174,7 @@
           <w:rFonts w:asciiTheme="minorHAnsi" w:hAnsiTheme="minorHAnsi" w:cstheme="minorHAnsi"/>
         </w:rPr>
       </w:pPr>
-      <w:bookmarkStart w:id="3" w:name="_Toc151472175"/>
+      <w:bookmarkStart w:id="3" w:name="_Toc151587768"/>
       <w:r>
         <w:rPr>
           <w:rFonts w:asciiTheme="minorHAnsi" w:hAnsiTheme="minorHAnsi" w:cstheme="minorHAnsi"/>
@@ -2410,6 +2413,29 @@
         </w:rPr>
         <w:t xml:space="preserve">Evaluation 2: </w:t>
       </w:r>
+      <w:r>
+        <w:rPr>
+          <w:rStyle w:val="SubtleEmphasis"/>
+          <w:rFonts w:cstheme="minorHAnsi"/>
+        </w:rPr>
+        <w:t xml:space="preserve">I feel that this learning outcome has improved to a </w:t>
+      </w:r>
+      <w:r>
+        <w:rPr>
+          <w:rStyle w:val="SubtleEmphasis"/>
+          <w:rFonts w:cstheme="minorHAnsi"/>
+          <w:b/>
+          <w:bCs/>
+        </w:rPr>
+        <w:t xml:space="preserve">Beginning </w:t>
+      </w:r>
+      <w:r>
+        <w:rPr>
+          <w:rStyle w:val="SubtleEmphasis"/>
+          <w:rFonts w:cstheme="minorHAnsi"/>
+        </w:rPr>
+        <w:t>level.</w:t>
+      </w:r>
     </w:p>
     <w:p>
       <w:pPr>
@@ -2514,16 +2540,483 @@
           <w:shd w:val="clear" w:color="auto" w:fill="FFFFFF"/>
         </w:rPr>
       </w:pPr>
-    </w:p>
-    <w:p>
-      <w:pPr>
-        <w:jc w:val="right"/>
-        <w:rPr>
-          <w:rFonts w:cstheme="minorHAnsi"/>
-          <w:b/>
-          <w:bCs/>
-        </w:rPr>
-      </w:pPr>
+      <w:r>
+        <w:rPr>
+          <w:rFonts w:cstheme="minorHAnsi"/>
+          <w:color w:val="2D3B45"/>
+          <w:shd w:val="clear" w:color="auto" w:fill="FFFFFF"/>
+        </w:rPr>
+        <w:t xml:space="preserve">To continue from Evaluation 1, I have spent even more time exploring issues I had with my ANN and CNN model exercises, however this time I used a more methodological approach with hypothesizing possible issues and utilizing XAI to prove these </w:t>
+      </w:r>
+      <w:r>
+        <w:rPr>
+          <w:rFonts w:cstheme="minorHAnsi"/>
+          <w:color w:val="2D3B45"/>
+          <w:shd w:val="clear" w:color="auto" w:fill="FFFFFF"/>
+        </w:rPr>
+        <w:t>hypotheses</w:t>
+      </w:r>
+      <w:r>
+        <w:rPr>
+          <w:rFonts w:cstheme="minorHAnsi"/>
+          <w:color w:val="2D3B45"/>
+          <w:shd w:val="clear" w:color="auto" w:fill="FFFFFF"/>
+        </w:rPr>
+        <w:t>, the effectiveness of this approach can be seen by the feedback left by Nico on my XAI exercise (Fig 1)</w:t>
+      </w:r>
+      <w:r>
+        <w:rPr>
+          <w:rFonts w:cstheme="minorHAnsi"/>
+          <w:color w:val="2D3B45"/>
+          <w:shd w:val="clear" w:color="auto" w:fill="FFFFFF"/>
+        </w:rPr>
+        <w:t>, with my ideas being earlier confirmed by Nico in my CNN exercise itself (Fig 2)</w:t>
+      </w:r>
+      <w:r>
+        <w:rPr>
+          <w:rFonts w:cstheme="minorHAnsi"/>
+          <w:color w:val="2D3B45"/>
+          <w:shd w:val="clear" w:color="auto" w:fill="FFFFFF"/>
+        </w:rPr>
+        <w:t>.</w:t>
+      </w:r>
+    </w:p>
+    <w:p>
+      <w:pPr>
+        <w:keepNext/>
+      </w:pPr>
+      <w:r>
+        <w:rPr>
+          <w:noProof/>
+        </w:rPr>
+        <mc:AlternateContent>
+          <mc:Choice Requires="wps">
+            <w:drawing>
+              <wp:anchor distT="0" distB="0" distL="114300" distR="114300" simplePos="0" relativeHeight="251664384" behindDoc="1" locked="0" layoutInCell="1" allowOverlap="1" wp14:anchorId="4ABA0305" wp14:editId="45EADF7D">
+                <wp:simplePos x="0" y="0"/>
+                <wp:positionH relativeFrom="column">
+                  <wp:posOffset>3095625</wp:posOffset>
+                </wp:positionH>
+                <wp:positionV relativeFrom="paragraph">
+                  <wp:posOffset>2779395</wp:posOffset>
+                </wp:positionV>
+                <wp:extent cx="2552700" cy="635"/>
+                <wp:effectExtent l="0" t="0" r="0" b="0"/>
+                <wp:wrapTight wrapText="bothSides">
+                  <wp:wrapPolygon edited="0">
+                    <wp:start x="0" y="0"/>
+                    <wp:lineTo x="0" y="21600"/>
+                    <wp:lineTo x="21600" y="21600"/>
+                    <wp:lineTo x="21600" y="0"/>
+                  </wp:wrapPolygon>
+                </wp:wrapTight>
+                <wp:docPr id="1090917904" name="Text Box 1"/>
+                <wp:cNvGraphicFramePr/>
+                <a:graphic xmlns:a="http://schemas.openxmlformats.org/drawingml/2006/main">
+                  <a:graphicData uri="http://schemas.microsoft.com/office/word/2010/wordprocessingShape">
+                    <wps:wsp>
+                      <wps:cNvSpPr txBox="1"/>
+                      <wps:spPr>
+                        <a:xfrm>
+                          <a:off x="0" y="0"/>
+                          <a:ext cx="2552700" cy="635"/>
+                        </a:xfrm>
+                        <a:prstGeom prst="rect">
+                          <a:avLst/>
+                        </a:prstGeom>
+                        <a:solidFill>
+                          <a:prstClr val="white"/>
+                        </a:solidFill>
+                        <a:ln>
+                          <a:noFill/>
+                        </a:ln>
+                      </wps:spPr>
+                      <wps:txbx>
+                        <w:txbxContent>
+                          <w:p>
+                            <w:pPr>
+                              <w:pStyle w:val="Caption"/>
+                            </w:pPr>
+                            <w:r>
+                              <w:t>Figure 2 Feedback (Highlighted) Nico CNN - Exercise</w:t>
+                            </w:r>
+                          </w:p>
+                        </w:txbxContent>
+                      </wps:txbx>
+                      <wps:bodyPr rot="0" spcFirstLastPara="0" vertOverflow="overflow" horzOverflow="overflow" vert="horz" wrap="square" lIns="0" tIns="0" rIns="0" bIns="0" numCol="1" spcCol="0" rtlCol="0" fromWordArt="0" anchor="t" anchorCtr="0" forceAA="0" compatLnSpc="1">
+                        <a:prstTxWarp prst="textNoShape">
+                          <a:avLst/>
+                        </a:prstTxWarp>
+                        <a:spAutoFit/>
+                      </wps:bodyPr>
+                    </wps:wsp>
+                  </a:graphicData>
+                </a:graphic>
+              </wp:anchor>
+            </w:drawing>
+          </mc:Choice>
+          <mc:Fallback>
+            <w:pict>
+              <v:shapetype w14:anchorId="4ABA0305" id="_x0000_t202" coordsize="21600,21600" o:spt="202" path="m,l,21600r21600,l21600,xe">
+                <v:stroke joinstyle="miter"/>
+                <v:path gradientshapeok="t" o:connecttype="rect"/>
+              </v:shapetype>
+              <v:shape id="Text Box 1" o:spid="_x0000_s1026" type="#_x0000_t202" style="position:absolute;margin-left:243.75pt;margin-top:218.85pt;width:201pt;height:.05pt;z-index:-251652096;visibility:visible;mso-wrap-style:square;mso-wrap-distance-left:9pt;mso-wrap-distance-top:0;mso-wrap-distance-right:9pt;mso-wrap-distance-bottom:0;mso-position-horizontal:absolute;mso-position-horizontal-relative:text;mso-position-vertical:absolute;mso-position-vertical-relative:text;v-text-anchor:top" o:gfxdata="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" stroked="f">
+                <v:textbox style="mso-fit-shape-to-text:t" inset="0,0,0,0">
+                  <w:txbxContent>
+                    <w:p>
+                      <w:pPr>
+                        <w:pStyle w:val="Caption"/>
+                      </w:pPr>
+                      <w:r>
+                        <w:t>Figure 2 Feedback (Highlighted) Nico CNN - Exercise</w:t>
+                      </w:r>
+                    </w:p>
+                  </w:txbxContent>
+                </v:textbox>
+                <w10:wrap type="tight"/>
+              </v:shape>
+            </w:pict>
+          </mc:Fallback>
+        </mc:AlternateContent>
+      </w:r>
+      <w:r>
+        <w:drawing>
+          <wp:anchor distT="0" distB="0" distL="114300" distR="114300" simplePos="0" relativeHeight="251662336" behindDoc="1" locked="0" layoutInCell="1" allowOverlap="1" wp14:anchorId="2C067A58" wp14:editId="67878248">
+            <wp:simplePos x="0" y="0"/>
+            <wp:positionH relativeFrom="margin">
+              <wp:posOffset>3095625</wp:posOffset>
+            </wp:positionH>
+            <wp:positionV relativeFrom="paragraph">
+              <wp:posOffset>10160</wp:posOffset>
+            </wp:positionV>
+            <wp:extent cx="2552700" cy="2712085"/>
+            <wp:effectExtent l="0" t="0" r="0" b="0"/>
+            <wp:wrapTight wrapText="bothSides">
+              <wp:wrapPolygon edited="0">
+                <wp:start x="0" y="0"/>
+                <wp:lineTo x="0" y="21393"/>
+                <wp:lineTo x="21439" y="21393"/>
+                <wp:lineTo x="21439" y="0"/>
+                <wp:lineTo x="0" y="0"/>
+              </wp:wrapPolygon>
+            </wp:wrapTight>
+            <wp:docPr id="1469802973" name="Picture 1" descr="A screenshot of a test&#10;&#10;Description automatically generated"/>
+            <wp:cNvGraphicFramePr>
+              <a:graphicFrameLocks xmlns:a="http://schemas.openxmlformats.org/drawingml/2006/main" noChangeAspect="1"/>
+            </wp:cNvGraphicFramePr>
+            <a:graphic xmlns:a="http://schemas.openxmlformats.org/drawingml/2006/main">
+              <a:graphicData uri="http://schemas.openxmlformats.org/drawingml/2006/picture">
+                <pic:pic xmlns:pic="http://schemas.openxmlformats.org/drawingml/2006/picture">
+                  <pic:nvPicPr>
+                    <pic:cNvPr id="1469802973" name="Picture 1" descr="A screenshot of a test&#10;&#10;Description automatically generated"/>
+                    <pic:cNvPicPr/>
+                  </pic:nvPicPr>
+                  <pic:blipFill>
+                    <a:blip r:embed="rId9">
+                      <a:extLst>
+                        <a:ext uri="{28A0092B-C50C-407E-A947-70E740481C1C}">
+                          <a14:useLocalDpi xmlns:a14="http://schemas.microsoft.com/office/drawing/2010/main" val="0"/>
+                        </a:ext>
+                      </a:extLst>
+                    </a:blip>
+                    <a:stretch>
+                      <a:fillRect/>
+                    </a:stretch>
+                  </pic:blipFill>
+                  <pic:spPr>
+                    <a:xfrm>
+                      <a:off x="0" y="0"/>
+                      <a:ext cx="2552700" cy="2712085"/>
+                    </a:xfrm>
+                    <a:prstGeom prst="rect">
+                      <a:avLst/>
+                    </a:prstGeom>
+                  </pic:spPr>
+                </pic:pic>
+              </a:graphicData>
+            </a:graphic>
+            <wp14:sizeRelH relativeFrom="margin">
+              <wp14:pctWidth>0</wp14:pctWidth>
+            </wp14:sizeRelH>
+            <wp14:sizeRelV relativeFrom="margin">
+              <wp14:pctHeight>0</wp14:pctHeight>
+            </wp14:sizeRelV>
+          </wp:anchor>
+        </w:drawing>
+      </w:r>
+      <w:r>
+        <w:rPr>
+          <w:rFonts w:cstheme="minorHAnsi"/>
+          <w:color w:val="2D3B45"/>
+          <w:shd w:val="clear" w:color="auto" w:fill="FFFFFF"/>
+        </w:rPr>
+        <w:drawing>
+          <wp:inline distT="0" distB="0" distL="0" distR="0" wp14:anchorId="3FC8FEC7" wp14:editId="6F7DA89C">
+            <wp:extent cx="2914650" cy="1337134"/>
+            <wp:effectExtent l="0" t="0" r="0" b="0"/>
+            <wp:docPr id="1866423732" name="Picture 1" descr="A screenshot of a chat&#10;&#10;Description automatically generated"/>
+            <wp:cNvGraphicFramePr>
+              <a:graphicFrameLocks xmlns:a="http://schemas.openxmlformats.org/drawingml/2006/main" noChangeAspect="1"/>
+            </wp:cNvGraphicFramePr>
+            <a:graphic xmlns:a="http://schemas.openxmlformats.org/drawingml/2006/main">
+              <a:graphicData uri="http://schemas.openxmlformats.org/drawingml/2006/picture">
+                <pic:pic xmlns:pic="http://schemas.openxmlformats.org/drawingml/2006/picture">
+                  <pic:nvPicPr>
+                    <pic:cNvPr id="1866423732" name="Picture 1" descr="A screenshot of a chat&#10;&#10;Description automatically generated"/>
+                    <pic:cNvPicPr/>
+                  </pic:nvPicPr>
+                  <pic:blipFill>
+                    <a:blip r:embed="rId10"/>
+                    <a:stretch>
+                      <a:fillRect/>
+                    </a:stretch>
+                  </pic:blipFill>
+                  <pic:spPr>
+                    <a:xfrm>
+                      <a:off x="0" y="0"/>
+                      <a:ext cx="2923592" cy="1341236"/>
+                    </a:xfrm>
+                    <a:prstGeom prst="rect">
+                      <a:avLst/>
+                    </a:prstGeom>
+                  </pic:spPr>
+                </pic:pic>
+              </a:graphicData>
+            </a:graphic>
+          </wp:inline>
+        </w:drawing>
+      </w:r>
+      <w:r>
+        <w:rPr>
+          <w:noProof/>
+        </w:rPr>
+        <w:t xml:space="preserve"> </w:t>
+      </w:r>
+    </w:p>
+    <w:p>
+      <w:pPr>
+        <w:pStyle w:val="Caption"/>
+        <w:rPr>
+          <w:rFonts w:cstheme="minorHAnsi"/>
+          <w:color w:val="2D3B45"/>
+          <w:shd w:val="clear" w:color="auto" w:fill="FFFFFF"/>
+        </w:rPr>
+      </w:pPr>
+      <w:r>
+        <w:t>Figure 1 Feedback Nico XAI - Exercise</w:t>
+      </w:r>
+    </w:p>
+    <w:p>
+      <w:pPr>
+        <w:rPr>
+          <w:rFonts w:cstheme="minorHAnsi"/>
+          <w:color w:val="2D3B45"/>
+          <w:shd w:val="clear" w:color="auto" w:fill="FFFFFF"/>
+        </w:rPr>
+      </w:pPr>
+    </w:p>
+    <w:p>
+      <w:pPr>
+        <w:rPr>
+          <w:rFonts w:cstheme="minorHAnsi"/>
+          <w:color w:val="2D3B45"/>
+          <w:shd w:val="clear" w:color="auto" w:fill="FFFFFF"/>
+        </w:rPr>
+      </w:pPr>
+    </w:p>
+    <w:p>
+      <w:pPr>
+        <w:rPr>
+          <w:rFonts w:cstheme="minorHAnsi"/>
+          <w:color w:val="2D3B45"/>
+          <w:shd w:val="clear" w:color="auto" w:fill="FFFFFF"/>
+        </w:rPr>
+      </w:pPr>
+    </w:p>
+    <w:p>
+      <w:pPr>
+        <w:rPr>
+          <w:rFonts w:cstheme="minorHAnsi"/>
+          <w:color w:val="2D3B45"/>
+          <w:shd w:val="clear" w:color="auto" w:fill="FFFFFF"/>
+        </w:rPr>
+      </w:pPr>
+    </w:p>
+    <w:p>
+      <w:pPr>
+        <w:rPr>
+          <w:rFonts w:cstheme="minorHAnsi"/>
+          <w:color w:val="2D3B45"/>
+          <w:shd w:val="clear" w:color="auto" w:fill="FFFFFF"/>
+        </w:rPr>
+      </w:pPr>
+    </w:p>
+    <w:p>
+      <w:pPr>
+        <w:rPr>
+          <w:rFonts w:cstheme="minorHAnsi"/>
+          <w:color w:val="2D3B45"/>
+          <w:shd w:val="clear" w:color="auto" w:fill="FFFFFF"/>
+        </w:rPr>
+      </w:pPr>
+      <w:r>
+        <w:rPr>
+          <w:rFonts w:cstheme="minorHAnsi"/>
+          <w:color w:val="2D3B45"/>
+          <w:shd w:val="clear" w:color="auto" w:fill="FFFFFF"/>
+        </w:rPr>
+        <w:t>For my group project, I have also explored several kinds of outlier detection algorithms, mainly focusing on One-class SVM (including an entire research document) which I have discussed in great detail with my technical tutor (Olaf)</w:t>
+      </w:r>
+      <w:r>
+        <w:rPr>
+          <w:rFonts w:cstheme="minorHAnsi"/>
+          <w:color w:val="2D3B45"/>
+          <w:shd w:val="clear" w:color="auto" w:fill="FFFFFF"/>
+        </w:rPr>
+        <w:t xml:space="preserve"> and transformers for which I have done a significant amount of preliminary research and asking a lot of questions to Olaf about the topic after his NLP lectures, which from the feedback received during the meetings seems to be going in a good direction.</w:t>
+      </w:r>
+    </w:p>
+    <w:p>
+      <w:pPr>
+        <w:rPr>
+          <w:rFonts w:cstheme="minorHAnsi"/>
+          <w:color w:val="2D3B45"/>
+          <w:shd w:val="clear" w:color="auto" w:fill="FFFFFF"/>
+        </w:rPr>
+      </w:pPr>
+      <w:r>
+        <w:rPr>
+          <w:rFonts w:cstheme="minorHAnsi"/>
+          <w:color w:val="2D3B45"/>
+          <w:shd w:val="clear" w:color="auto" w:fill="FFFFFF"/>
+        </w:rPr>
+        <w:t xml:space="preserve">I also spent a lot of time working on the RL exercise, as I will need the knowledge and experience within this context for my open/data challenge project. During the RL exercise, I spent a significant amount of time exploring several environments and different types of learning models (notably Q-tables and deep learning models), investigating how certain techniques can be implemented and </w:t>
+      </w:r>
+      <w:r>
+        <w:rPr>
+          <w:rFonts w:cstheme="minorHAnsi"/>
+          <w:color w:val="2D3B45"/>
+          <w:shd w:val="clear" w:color="auto" w:fill="FFFFFF"/>
+        </w:rPr>
+        <w:lastRenderedPageBreak/>
+        <w:t>combined and why they work in the first place. All my efforts did result in some interesting/good reinforcement models that I fully understood and could explain, which Iman seemed to also be positive about according to his feedback (Fig 3).</w:t>
+      </w:r>
+    </w:p>
+    <w:p>
+      <w:pPr>
+        <w:keepNext/>
+      </w:pPr>
+      <w:r>
+        <w:rPr>
+          <w:rFonts w:cstheme="minorHAnsi"/>
+          <w:sz w:val="17"/>
+          <w:szCs w:val="17"/>
+        </w:rPr>
+        <w:drawing>
+          <wp:inline distT="0" distB="0" distL="0" distR="0" wp14:anchorId="6B5F36AE" wp14:editId="3EC1AF64">
+            <wp:extent cx="3581900" cy="1819529"/>
+            <wp:effectExtent l="0" t="0" r="0" b="9525"/>
+            <wp:docPr id="394932880" name="Picture 1" descr="A screenshot of a phone&#10;&#10;Description automatically generated"/>
+            <wp:cNvGraphicFramePr>
+              <a:graphicFrameLocks xmlns:a="http://schemas.openxmlformats.org/drawingml/2006/main" noChangeAspect="1"/>
+            </wp:cNvGraphicFramePr>
+            <a:graphic xmlns:a="http://schemas.openxmlformats.org/drawingml/2006/main">
+              <a:graphicData uri="http://schemas.openxmlformats.org/drawingml/2006/picture">
+                <pic:pic xmlns:pic="http://schemas.openxmlformats.org/drawingml/2006/picture">
+                  <pic:nvPicPr>
+                    <pic:cNvPr id="394932880" name="Picture 1" descr="A screenshot of a phone&#10;&#10;Description automatically generated"/>
+                    <pic:cNvPicPr/>
+                  </pic:nvPicPr>
+                  <pic:blipFill>
+                    <a:blip r:embed="rId11"/>
+                    <a:stretch>
+                      <a:fillRect/>
+                    </a:stretch>
+                  </pic:blipFill>
+                  <pic:spPr>
+                    <a:xfrm>
+                      <a:off x="0" y="0"/>
+                      <a:ext cx="3581900" cy="1819529"/>
+                    </a:xfrm>
+                    <a:prstGeom prst="rect">
+                      <a:avLst/>
+                    </a:prstGeom>
+                  </pic:spPr>
+                </pic:pic>
+              </a:graphicData>
+            </a:graphic>
+          </wp:inline>
+        </w:drawing>
+      </w:r>
+    </w:p>
+    <w:p>
+      <w:pPr>
+        <w:pStyle w:val="Caption"/>
+        <w:rPr>
+          <w:noProof/>
+        </w:rPr>
+      </w:pPr>
+      <w:r>
+        <w:t xml:space="preserve">Figure </w:t>
+      </w:r>
+      <w:r>
+        <w:fldChar w:fldCharType="begin"/>
+      </w:r>
+      <w:r>
+        <w:instrText xml:space="preserve"> SEQ Figure \* ARABIC </w:instrText>
+      </w:r>
+      <w:r>
+        <w:fldChar w:fldCharType="separate"/>
+      </w:r>
+      <w:r>
+        <w:rPr>
+          <w:noProof/>
+        </w:rPr>
+        <w:t>3</w:t>
+      </w:r>
+      <w:r>
+        <w:fldChar w:fldCharType="end"/>
+      </w:r>
+      <w:r>
+        <w:t xml:space="preserve"> Feedback (Highlighted) Iman</w:t>
+      </w:r>
+      <w:r>
+        <w:rPr>
+          <w:noProof/>
+        </w:rPr>
+        <w:t xml:space="preserve"> RL – Exercise</w:t>
+      </w:r>
+    </w:p>
+    <w:p>
+      <w:r>
+        <w:t xml:space="preserve">From the evidence shown so </w:t>
+      </w:r>
+      <w:proofErr w:type="gramStart"/>
+      <w:r>
+        <w:t>far</w:t>
+      </w:r>
+      <w:proofErr w:type="gramEnd"/>
+      <w:r>
+        <w:t xml:space="preserve"> I think that I have proven a beginning and closing in on proficient level of knowledge within the data analysis and model engineering scope.</w:t>
+      </w:r>
+    </w:p>
+    <w:p>
+      <w:pPr>
+        <w:rPr>
+          <w:rFonts w:cstheme="minorHAnsi"/>
+          <w:b/>
+          <w:bCs/>
+        </w:rPr>
+      </w:pPr>
+      <w:r>
+        <w:rPr>
+          <w:rFonts w:cstheme="minorHAnsi"/>
+          <w:sz w:val="17"/>
+          <w:szCs w:val="17"/>
+        </w:rPr>
+        <w:t xml:space="preserve"> </w:t>
+      </w:r>
       <w:r>
         <w:rPr>
           <w:rFonts w:cstheme="minorHAnsi"/>
@@ -2544,7 +3037,7 @@
           <w:rFonts w:asciiTheme="minorHAnsi" w:hAnsiTheme="minorHAnsi" w:cstheme="minorHAnsi"/>
         </w:rPr>
       </w:pPr>
-      <w:bookmarkStart w:id="4" w:name="_Toc151472176"/>
+      <w:bookmarkStart w:id="4" w:name="_Toc151587769"/>
       <w:r>
         <w:rPr>
           <w:rFonts w:asciiTheme="minorHAnsi" w:hAnsiTheme="minorHAnsi" w:cstheme="minorHAnsi"/>
@@ -2699,6 +3192,45 @@
         </w:rPr>
         <w:t xml:space="preserve">Evaluation 2: </w:t>
       </w:r>
+      <w:r>
+        <w:rPr>
+          <w:rStyle w:val="SubtleEmphasis"/>
+          <w:rFonts w:cstheme="minorHAnsi"/>
+        </w:rPr>
+        <w:t xml:space="preserve">I think that I have proven a </w:t>
+      </w:r>
+      <w:r>
+        <w:rPr>
+          <w:rStyle w:val="SubtleEmphasis"/>
+          <w:rFonts w:cstheme="minorHAnsi"/>
+          <w:b/>
+          <w:bCs/>
+        </w:rPr>
+        <w:t xml:space="preserve">Beginning </w:t>
+      </w:r>
+      <w:r>
+        <w:rPr>
+          <w:rStyle w:val="SubtleEmphasis"/>
+          <w:rFonts w:cstheme="minorHAnsi"/>
+        </w:rPr>
+        <w:t xml:space="preserve">or even </w:t>
+      </w:r>
+      <w:r>
+        <w:rPr>
+          <w:rStyle w:val="SubtleEmphasis"/>
+          <w:rFonts w:cstheme="minorHAnsi"/>
+          <w:b/>
+          <w:bCs/>
+        </w:rPr>
+        <w:t>Proficient</w:t>
+      </w:r>
+      <w:r>
+        <w:rPr>
+          <w:rStyle w:val="SubtleEmphasis"/>
+          <w:rFonts w:cstheme="minorHAnsi"/>
+        </w:rPr>
+        <w:t xml:space="preserve"> level for this learning outcome.</w:t>
+      </w:r>
     </w:p>
     <w:p>
       <w:pPr>
@@ -2812,6 +3344,279 @@
           <w:shd w:val="clear" w:color="auto" w:fill="FFFFFF"/>
         </w:rPr>
       </w:pPr>
+      <w:r>
+        <w:rPr>
+          <w:rFonts w:cstheme="minorHAnsi"/>
+          <w:color w:val="2D3B45"/>
+          <w:shd w:val="clear" w:color="auto" w:fill="FFFFFF"/>
+        </w:rPr>
+        <w:t xml:space="preserve">I am still taking a leading position in my group project meetings, making sure that I am well prepared and know what general topics will have to be discussed. This became especially useful when having a meeting with a researcher from TU/Delft about the paper he wrote, as I was the only one to have </w:t>
+      </w:r>
+      <w:proofErr w:type="gramStart"/>
+      <w:r>
+        <w:rPr>
+          <w:rFonts w:cstheme="minorHAnsi"/>
+          <w:color w:val="2D3B45"/>
+          <w:shd w:val="clear" w:color="auto" w:fill="FFFFFF"/>
+        </w:rPr>
+        <w:t>actually read</w:t>
+      </w:r>
+      <w:proofErr w:type="gramEnd"/>
+      <w:r>
+        <w:rPr>
+          <w:rFonts w:cstheme="minorHAnsi"/>
+          <w:color w:val="2D3B45"/>
+          <w:shd w:val="clear" w:color="auto" w:fill="FFFFFF"/>
+        </w:rPr>
+        <w:t xml:space="preserve"> it before hand, this allowed us to ask insightful questions and make communication significantly easier due to the fundamental understanding </w:t>
+      </w:r>
+      <w:r>
+        <w:rPr>
+          <w:rFonts w:cstheme="minorHAnsi"/>
+          <w:color w:val="2D3B45"/>
+          <w:shd w:val="clear" w:color="auto" w:fill="FFFFFF"/>
+        </w:rPr>
+        <w:t>on the (quite advanced) topics discussed in the research paper</w:t>
+      </w:r>
+      <w:r>
+        <w:rPr>
+          <w:rFonts w:cstheme="minorHAnsi"/>
+          <w:color w:val="2D3B45"/>
+          <w:shd w:val="clear" w:color="auto" w:fill="FFFFFF"/>
+        </w:rPr>
+        <w:t>.</w:t>
+      </w:r>
+    </w:p>
+    <w:p>
+      <w:pPr>
+        <w:rPr>
+          <w:rFonts w:cstheme="minorHAnsi"/>
+          <w:color w:val="2D3B45"/>
+          <w:shd w:val="clear" w:color="auto" w:fill="FFFFFF"/>
+        </w:rPr>
+      </w:pPr>
+      <w:r>
+        <w:rPr>
+          <w:rFonts w:cstheme="minorHAnsi"/>
+          <w:color w:val="2D3B45"/>
+          <w:shd w:val="clear" w:color="auto" w:fill="FFFFFF"/>
+        </w:rPr>
+        <w:t xml:space="preserve">I also generally take the lead in meetings with the group project stakeholder, which the stakeholder does not seem to have any issues with, as I try to ensure that everyone is on the same page and that the stakeholder knows what we are talking about (which up until now seems to have worked, as I have only gotten positive feedback from the stakeholder and never got any requests to try and further explain a topic), this was also put into the group </w:t>
+      </w:r>
+      <w:proofErr w:type="spellStart"/>
+      <w:r>
+        <w:rPr>
+          <w:rFonts w:cstheme="minorHAnsi"/>
+          <w:color w:val="2D3B45"/>
+          <w:shd w:val="clear" w:color="auto" w:fill="FFFFFF"/>
+        </w:rPr>
+        <w:t>feedpulse</w:t>
+      </w:r>
+      <w:proofErr w:type="spellEnd"/>
+      <w:r>
+        <w:rPr>
+          <w:rFonts w:cstheme="minorHAnsi"/>
+          <w:color w:val="2D3B45"/>
+          <w:shd w:val="clear" w:color="auto" w:fill="FFFFFF"/>
+        </w:rPr>
+        <w:t xml:space="preserve"> by Martijn (Fig 1)</w:t>
+      </w:r>
+    </w:p>
+    <w:p>
+      <w:pPr>
+        <w:keepNext/>
+      </w:pPr>
+      <w:r>
+        <w:rPr>
+          <w:rFonts w:cstheme="minorHAnsi"/>
+          <w:b/>
+          <w:bCs/>
+          <w:color w:val="2D3B45"/>
+          <w:shd w:val="clear" w:color="auto" w:fill="FFFFFF"/>
+        </w:rPr>
+        <w:drawing>
+          <wp:inline distT="0" distB="0" distL="0" distR="0" wp14:anchorId="5FCF8363" wp14:editId="36F04BE6">
+            <wp:extent cx="4591691" cy="866896"/>
+            <wp:effectExtent l="0" t="0" r="0" b="9525"/>
+            <wp:docPr id="355557912" name="Picture 1" descr="A white background with black text&#10;&#10;Description automatically generated"/>
+            <wp:cNvGraphicFramePr>
+              <a:graphicFrameLocks xmlns:a="http://schemas.openxmlformats.org/drawingml/2006/main" noChangeAspect="1"/>
+            </wp:cNvGraphicFramePr>
+            <a:graphic xmlns:a="http://schemas.openxmlformats.org/drawingml/2006/main">
+              <a:graphicData uri="http://schemas.openxmlformats.org/drawingml/2006/picture">
+                <pic:pic xmlns:pic="http://schemas.openxmlformats.org/drawingml/2006/picture">
+                  <pic:nvPicPr>
+                    <pic:cNvPr id="355557912" name="Picture 1" descr="A white background with black text&#10;&#10;Description automatically generated"/>
+                    <pic:cNvPicPr/>
+                  </pic:nvPicPr>
+                  <pic:blipFill>
+                    <a:blip r:embed="rId12"/>
+                    <a:stretch>
+                      <a:fillRect/>
+                    </a:stretch>
+                  </pic:blipFill>
+                  <pic:spPr>
+                    <a:xfrm>
+                      <a:off x="0" y="0"/>
+                      <a:ext cx="4591691" cy="866896"/>
+                    </a:xfrm>
+                    <a:prstGeom prst="rect">
+                      <a:avLst/>
+                    </a:prstGeom>
+                  </pic:spPr>
+                </pic:pic>
+              </a:graphicData>
+            </a:graphic>
+          </wp:inline>
+        </w:drawing>
+      </w:r>
+    </w:p>
+    <w:p>
+      <w:pPr>
+        <w:pStyle w:val="Caption"/>
+      </w:pPr>
+      <w:r>
+        <w:t xml:space="preserve">Figure 1 Martijn Group </w:t>
+      </w:r>
+      <w:proofErr w:type="spellStart"/>
+      <w:r>
+        <w:t>feedpulse</w:t>
+      </w:r>
+      <w:proofErr w:type="spellEnd"/>
+      <w:r>
+        <w:t xml:space="preserve"> week 8</w:t>
+      </w:r>
+    </w:p>
+    <w:p>
+      <w:r>
+        <w:t>Besides my group project, I have also created a lot more documentation (including documentation on DVC and using GPU with TensorFlow on windows which seemed to have been useful resources for fellow students). Based on feedback received from teachers on my exercises I have also tried to keep improving my documentation within notebooks, which for the most part seemed to have been received positive, as shown by the feedback received from Olaf on group project work (on which I spent a lot of time getting a good structure while including work from all group members) (Fig 2), and my data challenge plan, which I was able to effectively go through and discuss with Qin (Fig 3).</w:t>
+      </w:r>
+    </w:p>
+    <w:p/>
+    <w:p>
+      <w:pPr>
+        <w:keepNext/>
+      </w:pPr>
+      <w:r>
+        <w:rPr>
+          <w:rFonts w:cstheme="minorHAnsi"/>
+          <w:b/>
+          <w:bCs/>
+          <w:color w:val="2D3B45"/>
+          <w:shd w:val="clear" w:color="auto" w:fill="FFFFFF"/>
+        </w:rPr>
+        <w:lastRenderedPageBreak/>
+        <w:drawing>
+          <wp:inline distT="0" distB="0" distL="0" distR="0" wp14:anchorId="1F88E4D6" wp14:editId="48BBE268">
+            <wp:extent cx="2857500" cy="1338035"/>
+            <wp:effectExtent l="0" t="0" r="0" b="0"/>
+            <wp:docPr id="23477366" name="Picture 1" descr="A screenshot of a phone&#10;&#10;Description automatically generated"/>
+            <wp:cNvGraphicFramePr>
+              <a:graphicFrameLocks xmlns:a="http://schemas.openxmlformats.org/drawingml/2006/main" noChangeAspect="1"/>
+            </wp:cNvGraphicFramePr>
+            <a:graphic xmlns:a="http://schemas.openxmlformats.org/drawingml/2006/main">
+              <a:graphicData uri="http://schemas.openxmlformats.org/drawingml/2006/picture">
+                <pic:pic xmlns:pic="http://schemas.openxmlformats.org/drawingml/2006/picture">
+                  <pic:nvPicPr>
+                    <pic:cNvPr id="23477366" name="Picture 1" descr="A screenshot of a phone&#10;&#10;Description automatically generated"/>
+                    <pic:cNvPicPr/>
+                  </pic:nvPicPr>
+                  <pic:blipFill>
+                    <a:blip r:embed="rId13"/>
+                    <a:stretch>
+                      <a:fillRect/>
+                    </a:stretch>
+                  </pic:blipFill>
+                  <pic:spPr>
+                    <a:xfrm>
+                      <a:off x="0" y="0"/>
+                      <a:ext cx="2866790" cy="1342385"/>
+                    </a:xfrm>
+                    <a:prstGeom prst="rect">
+                      <a:avLst/>
+                    </a:prstGeom>
+                  </pic:spPr>
+                </pic:pic>
+              </a:graphicData>
+            </a:graphic>
+          </wp:inline>
+        </w:drawing>
+      </w:r>
+    </w:p>
+    <w:p>
+      <w:pPr>
+        <w:pStyle w:val="Caption"/>
+        <w:rPr>
+          <w:rFonts w:cstheme="minorHAnsi"/>
+          <w:b/>
+          <w:bCs/>
+          <w:color w:val="2D3B45"/>
+          <w:shd w:val="clear" w:color="auto" w:fill="FFFFFF"/>
+        </w:rPr>
+      </w:pPr>
+      <w:r>
+        <w:t>Figure 2 Olaf feedback Exploratory Data Analysis</w:t>
+      </w:r>
+    </w:p>
+    <w:p>
+      <w:pPr>
+        <w:keepNext/>
+      </w:pPr>
+      <w:r>
+        <w:rPr>
+          <w:rFonts w:cstheme="minorHAnsi"/>
+          <w:color w:val="2D3B45"/>
+          <w:shd w:val="clear" w:color="auto" w:fill="FFFFFF"/>
+        </w:rPr>
+        <w:drawing>
+          <wp:inline distT="0" distB="0" distL="0" distR="0" wp14:anchorId="3C8BF8A6" wp14:editId="4C73675E">
+            <wp:extent cx="3057525" cy="1211921"/>
+            <wp:effectExtent l="0" t="0" r="0" b="7620"/>
+            <wp:docPr id="1652099507" name="Picture 1" descr="A screenshot of a phone&#10;&#10;Description automatically generated"/>
+            <wp:cNvGraphicFramePr>
+              <a:graphicFrameLocks xmlns:a="http://schemas.openxmlformats.org/drawingml/2006/main" noChangeAspect="1"/>
+            </wp:cNvGraphicFramePr>
+            <a:graphic xmlns:a="http://schemas.openxmlformats.org/drawingml/2006/main">
+              <a:graphicData uri="http://schemas.openxmlformats.org/drawingml/2006/picture">
+                <pic:pic xmlns:pic="http://schemas.openxmlformats.org/drawingml/2006/picture">
+                  <pic:nvPicPr>
+                    <pic:cNvPr id="1652099507" name="Picture 1" descr="A screenshot of a phone&#10;&#10;Description automatically generated"/>
+                    <pic:cNvPicPr/>
+                  </pic:nvPicPr>
+                  <pic:blipFill>
+                    <a:blip r:embed="rId14"/>
+                    <a:stretch>
+                      <a:fillRect/>
+                    </a:stretch>
+                  </pic:blipFill>
+                  <pic:spPr>
+                    <a:xfrm>
+                      <a:off x="0" y="0"/>
+                      <a:ext cx="3068674" cy="1216340"/>
+                    </a:xfrm>
+                    <a:prstGeom prst="rect">
+                      <a:avLst/>
+                    </a:prstGeom>
+                  </pic:spPr>
+                </pic:pic>
+              </a:graphicData>
+            </a:graphic>
+          </wp:inline>
+        </w:drawing>
+      </w:r>
+    </w:p>
+    <w:p>
+      <w:pPr>
+        <w:pStyle w:val="Caption"/>
+        <w:rPr>
+          <w:rFonts w:cstheme="minorHAnsi"/>
+          <w:color w:val="2D3B45"/>
+          <w:shd w:val="clear" w:color="auto" w:fill="FFFFFF"/>
+        </w:rPr>
+      </w:pPr>
+      <w:r>
+        <w:t>Figure 3 Qin feedback Data challenge plan</w:t>
+      </w:r>
     </w:p>
     <w:p>
       <w:pPr>
@@ -2822,6 +3627,12 @@
           <w:szCs w:val="32"/>
         </w:rPr>
       </w:pPr>
+      <w:r>
+        <w:rPr>
+          <w:rFonts w:cstheme="minorHAnsi"/>
+        </w:rPr>
+        <w:t>From all my work done so far to improve upon feedback received for Targeted Interactions, I think that I have proven my proficiency within this learning outcome.</w:t>
+      </w:r>
       <w:r>
         <w:rPr>
           <w:rFonts w:cstheme="minorHAnsi"/>
@@ -2840,7 +3651,7 @@
           <w:rFonts w:asciiTheme="minorHAnsi" w:hAnsiTheme="minorHAnsi" w:cstheme="minorHAnsi"/>
         </w:rPr>
       </w:pPr>
-      <w:bookmarkStart w:id="5" w:name="_Toc151472177"/>
+      <w:bookmarkStart w:id="5" w:name="_Toc151587770"/>
       <w:r>
         <w:rPr>
           <w:rFonts w:asciiTheme="minorHAnsi" w:hAnsiTheme="minorHAnsi" w:cstheme="minorHAnsi"/>
@@ -3051,6 +3862,29 @@
         </w:rPr>
         <w:t xml:space="preserve">Evaluation 2: </w:t>
       </w:r>
+      <w:r>
+        <w:rPr>
+          <w:rStyle w:val="SubtleEmphasis"/>
+          <w:rFonts w:cstheme="minorHAnsi"/>
+        </w:rPr>
+        <w:t xml:space="preserve">I think this learning outcome is currently at a </w:t>
+      </w:r>
+      <w:r>
+        <w:rPr>
+          <w:rStyle w:val="SubtleEmphasis"/>
+          <w:rFonts w:cstheme="minorHAnsi"/>
+          <w:b/>
+          <w:bCs/>
+        </w:rPr>
+        <w:t>Beginning</w:t>
+      </w:r>
+      <w:r>
+        <w:rPr>
+          <w:rStyle w:val="SubtleEmphasis"/>
+          <w:rFonts w:cstheme="minorHAnsi"/>
+        </w:rPr>
+        <w:t xml:space="preserve"> level.</w:t>
+      </w:r>
     </w:p>
     <w:p>
       <w:pPr>
@@ -3164,6 +3998,208 @@
           <w:shd w:val="clear" w:color="auto" w:fill="FFFFFF"/>
         </w:rPr>
         <w:t>Evidence Evaluation 2</w:t>
+      </w:r>
+    </w:p>
+    <w:p>
+      <w:pPr>
+        <w:rPr>
+          <w:rFonts w:cstheme="minorHAnsi"/>
+          <w:color w:val="2D3B45"/>
+          <w:shd w:val="clear" w:color="auto" w:fill="FFFFFF"/>
+        </w:rPr>
+      </w:pPr>
+      <w:r>
+        <w:rPr>
+          <w:rFonts w:cstheme="minorHAnsi"/>
+          <w:color w:val="2D3B45"/>
+          <w:shd w:val="clear" w:color="auto" w:fill="FFFFFF"/>
+        </w:rPr>
+        <w:t>Since the previous evaluation, I have spent more time exploring both my group project and data challenge. For my group project, I have reached out to a researcher at the TU/Delft who co-wrote the research paper a lot of our work is based on. To ensure that a meeting with the researcher would be worthwhile for everyone involved, I had read both the paper in question and (most of) the related papers, which he cited in his work or had written as well to extend the research done. This proved extremely useful as it has given me far greater insight into the topics discussed and allowed me to ask far better and targeted questions to help the group project further.</w:t>
+      </w:r>
+    </w:p>
+    <w:p>
+      <w:pPr>
+        <w:rPr>
+          <w:rFonts w:cstheme="minorHAnsi"/>
+          <w:color w:val="2D3B45"/>
+          <w:shd w:val="clear" w:color="auto" w:fill="FFFFFF"/>
+        </w:rPr>
+      </w:pPr>
+      <w:r>
+        <w:rPr>
+          <w:rFonts w:cstheme="minorHAnsi"/>
+          <w:color w:val="2D3B45"/>
+          <w:shd w:val="clear" w:color="auto" w:fill="FFFFFF"/>
+        </w:rPr>
+        <w:t>For the group project, I had also done more exploration into the data as I had discussed possible ways of enriching the data for specific models (such as adding time-series data to a model that normally does not account for time dependent data), which ended up in the group project’s EDA and data processing, which both technical tutors mentioned showed potential (Fig 1).</w:t>
+      </w:r>
+    </w:p>
+    <w:p>
+      <w:pPr>
+        <w:keepNext/>
+      </w:pPr>
+      <w:r>
+        <w:rPr>
+          <w:rFonts w:cstheme="minorHAnsi"/>
+          <w:color w:val="2D3B45"/>
+          <w:shd w:val="clear" w:color="auto" w:fill="FFFFFF"/>
+        </w:rPr>
+        <w:drawing>
+          <wp:inline distT="0" distB="0" distL="0" distR="0" wp14:anchorId="43FB2FB3" wp14:editId="1661CEB4">
+            <wp:extent cx="3572374" cy="1114581"/>
+            <wp:effectExtent l="0" t="0" r="0" b="9525"/>
+            <wp:docPr id="1934672307" name="Picture 1" descr="A screenshot of a phone&#10;&#10;Description automatically generated"/>
+            <wp:cNvGraphicFramePr>
+              <a:graphicFrameLocks xmlns:a="http://schemas.openxmlformats.org/drawingml/2006/main" noChangeAspect="1"/>
+            </wp:cNvGraphicFramePr>
+            <a:graphic xmlns:a="http://schemas.openxmlformats.org/drawingml/2006/main">
+              <a:graphicData uri="http://schemas.openxmlformats.org/drawingml/2006/picture">
+                <pic:pic xmlns:pic="http://schemas.openxmlformats.org/drawingml/2006/picture">
+                  <pic:nvPicPr>
+                    <pic:cNvPr id="1934672307" name="Picture 1" descr="A screenshot of a phone&#10;&#10;Description automatically generated"/>
+                    <pic:cNvPicPr/>
+                  </pic:nvPicPr>
+                  <pic:blipFill>
+                    <a:blip r:embed="rId15"/>
+                    <a:stretch>
+                      <a:fillRect/>
+                    </a:stretch>
+                  </pic:blipFill>
+                  <pic:spPr>
+                    <a:xfrm>
+                      <a:off x="0" y="0"/>
+                      <a:ext cx="3572374" cy="1114581"/>
+                    </a:xfrm>
+                    <a:prstGeom prst="rect">
+                      <a:avLst/>
+                    </a:prstGeom>
+                  </pic:spPr>
+                </pic:pic>
+              </a:graphicData>
+            </a:graphic>
+          </wp:inline>
+        </w:drawing>
+      </w:r>
+    </w:p>
+    <w:p>
+      <w:pPr>
+        <w:pStyle w:val="Caption"/>
+        <w:rPr>
+          <w:rFonts w:cstheme="minorHAnsi"/>
+          <w:color w:val="2D3B45"/>
+          <w:shd w:val="clear" w:color="auto" w:fill="FFFFFF"/>
+        </w:rPr>
+      </w:pPr>
+      <w:r>
+        <w:t xml:space="preserve">Figure </w:t>
+      </w:r>
+      <w:r>
+        <w:t>1</w:t>
+      </w:r>
+      <w:r>
+        <w:t xml:space="preserve"> Feedback (Highlighted) Olaf Exploratory Data Analysis</w:t>
+      </w:r>
+    </w:p>
+    <w:p>
+      <w:pPr>
+        <w:rPr>
+          <w:rFonts w:cstheme="minorHAnsi"/>
+          <w:color w:val="2D3B45"/>
+          <w:shd w:val="clear" w:color="auto" w:fill="FFFFFF"/>
+        </w:rPr>
+      </w:pPr>
+      <w:r>
+        <w:rPr>
+          <w:rFonts w:cstheme="minorHAnsi"/>
+          <w:color w:val="2D3B45"/>
+          <w:shd w:val="clear" w:color="auto" w:fill="FFFFFF"/>
+        </w:rPr>
+        <w:t>Furthermore, I have also spent time during my open-program and start of data challenge to explore the required context of my RL-powered integration test project, this has culminated in a project plan for the data challenge, which after discussing with the data challenge tutors was received very positively (Fig 2).</w:t>
+      </w:r>
+    </w:p>
+    <w:p>
+      <w:pPr>
+        <w:keepNext/>
+      </w:pPr>
+      <w:r>
+        <w:rPr>
+          <w:rFonts w:cstheme="minorHAnsi"/>
+          <w:color w:val="2D3B45"/>
+          <w:shd w:val="clear" w:color="auto" w:fill="FFFFFF"/>
+        </w:rPr>
+        <w:lastRenderedPageBreak/>
+        <w:drawing>
+          <wp:inline distT="0" distB="0" distL="0" distR="0" wp14:anchorId="04A3C98A" wp14:editId="41C1AC5E">
+            <wp:extent cx="3562350" cy="1381125"/>
+            <wp:effectExtent l="0" t="0" r="0" b="9525"/>
+            <wp:docPr id="1853461932" name="Picture 1" descr="A text on a screen&#10;&#10;Description automatically generated"/>
+            <wp:cNvGraphicFramePr>
+              <a:graphicFrameLocks xmlns:a="http://schemas.openxmlformats.org/drawingml/2006/main" noChangeAspect="1"/>
+            </wp:cNvGraphicFramePr>
+            <a:graphic xmlns:a="http://schemas.openxmlformats.org/drawingml/2006/main">
+              <a:graphicData uri="http://schemas.openxmlformats.org/drawingml/2006/picture">
+                <pic:pic xmlns:pic="http://schemas.openxmlformats.org/drawingml/2006/picture">
+                  <pic:nvPicPr>
+                    <pic:cNvPr id="1853461932" name="Picture 1" descr="A text on a screen&#10;&#10;Description automatically generated"/>
+                    <pic:cNvPicPr/>
+                  </pic:nvPicPr>
+                  <pic:blipFill rotWithShape="1">
+                    <a:blip r:embed="rId16"/>
+                    <a:srcRect r="1579"/>
+                    <a:stretch/>
+                  </pic:blipFill>
+                  <pic:spPr bwMode="auto">
+                    <a:xfrm>
+                      <a:off x="0" y="0"/>
+                      <a:ext cx="3562848" cy="1381318"/>
+                    </a:xfrm>
+                    <a:prstGeom prst="rect">
+                      <a:avLst/>
+                    </a:prstGeom>
+                    <a:ln>
+                      <a:noFill/>
+                    </a:ln>
+                    <a:extLst>
+                      <a:ext uri="{53640926-AAD7-44D8-BBD7-CCE9431645EC}">
+                        <a14:shadowObscured xmlns:a14="http://schemas.microsoft.com/office/drawing/2010/main"/>
+                      </a:ext>
+                    </a:extLst>
+                  </pic:spPr>
+                </pic:pic>
+              </a:graphicData>
+            </a:graphic>
+          </wp:inline>
+        </w:drawing>
+      </w:r>
+    </w:p>
+    <w:p>
+      <w:pPr>
+        <w:pStyle w:val="Caption"/>
+        <w:rPr>
+          <w:rFonts w:cstheme="minorHAnsi"/>
+          <w:color w:val="2D3B45"/>
+          <w:shd w:val="clear" w:color="auto" w:fill="FFFFFF"/>
+        </w:rPr>
+      </w:pPr>
+      <w:r>
+        <w:t>Figure 2 Feedback Qin data challenge plan</w:t>
+      </w:r>
+    </w:p>
+    <w:p>
+      <w:pPr>
+        <w:rPr>
+          <w:rFonts w:cstheme="minorHAnsi"/>
+          <w:color w:val="2D3B45"/>
+          <w:shd w:val="clear" w:color="auto" w:fill="FFFFFF"/>
+        </w:rPr>
+      </w:pPr>
+      <w:r>
+        <w:rPr>
+          <w:rFonts w:cstheme="minorHAnsi"/>
+          <w:color w:val="2D3B45"/>
+          <w:shd w:val="clear" w:color="auto" w:fill="FFFFFF"/>
+        </w:rPr>
+        <w:t>The evidence shown so far is a good beginning for proving proficiency for this learning outcome, possibly showing a proficient level with more evidence.</w:t>
       </w:r>
     </w:p>
     <w:p>
@@ -3202,7 +4238,7 @@
           <w:rFonts w:asciiTheme="minorHAnsi" w:hAnsiTheme="minorHAnsi" w:cstheme="minorHAnsi"/>
         </w:rPr>
       </w:pPr>
-      <w:bookmarkStart w:id="6" w:name="_Toc151472178"/>
+      <w:bookmarkStart w:id="6" w:name="_Toc151587771"/>
       <w:r>
         <w:rPr>
           <w:rFonts w:asciiTheme="minorHAnsi" w:hAnsiTheme="minorHAnsi" w:cstheme="minorHAnsi"/>
@@ -3411,6 +4447,29 @@
         </w:rPr>
         <w:t xml:space="preserve">Evaluation 2: </w:t>
       </w:r>
+      <w:r>
+        <w:rPr>
+          <w:rStyle w:val="SubtleEmphasis"/>
+          <w:rFonts w:cstheme="minorHAnsi"/>
+        </w:rPr>
+        <w:t xml:space="preserve">I think this learning outcome is at a </w:t>
+      </w:r>
+      <w:r>
+        <w:rPr>
+          <w:rStyle w:val="SubtleEmphasis"/>
+          <w:rFonts w:cstheme="minorHAnsi"/>
+          <w:b/>
+          <w:bCs/>
+        </w:rPr>
+        <w:t>Proficient</w:t>
+      </w:r>
+      <w:r>
+        <w:rPr>
+          <w:rStyle w:val="SubtleEmphasis"/>
+          <w:rFonts w:cstheme="minorHAnsi"/>
+        </w:rPr>
+        <w:t xml:space="preserve"> level.</w:t>
+      </w:r>
     </w:p>
     <w:p>
       <w:pPr>
@@ -3440,7 +4499,7 @@
           <w:color w:val="2D3B45"/>
           <w:shd w:val="clear" w:color="auto" w:fill="FFFFFF"/>
         </w:rPr>
-        <w:t>2</w:t>
+        <w:t>1</w:t>
       </w:r>
     </w:p>
     <w:p>
@@ -3506,6 +4565,438 @@
           <w:shd w:val="clear" w:color="auto" w:fill="FFFFFF"/>
         </w:rPr>
       </w:pPr>
+      <w:r>
+        <w:rPr>
+          <w:rFonts w:cstheme="minorHAnsi"/>
+          <w:color w:val="2D3B45"/>
+          <w:shd w:val="clear" w:color="auto" w:fill="FFFFFF"/>
+        </w:rPr>
+        <w:t>After the first Evaluation, Martijn gave me a Beginning instead of my self-graded Orienting, due to the amount of work I had already done within the group and core program (Fig 1)</w:t>
+      </w:r>
+    </w:p>
+    <w:p>
+      <w:pPr>
+        <w:keepNext/>
+      </w:pPr>
+      <w:r>
+        <w:rPr>
+          <w:rFonts w:cstheme="minorHAnsi"/>
+          <w:color w:val="2D3B45"/>
+          <w:shd w:val="clear" w:color="auto" w:fill="FFFFFF"/>
+        </w:rPr>
+        <w:drawing>
+          <wp:inline distT="0" distB="0" distL="0" distR="0" wp14:anchorId="082A76B6" wp14:editId="6EDF51EF">
+            <wp:extent cx="5731510" cy="550545"/>
+            <wp:effectExtent l="0" t="0" r="2540" b="1905"/>
+            <wp:docPr id="586042977" name="Picture 1"/>
+            <wp:cNvGraphicFramePr>
+              <a:graphicFrameLocks xmlns:a="http://schemas.openxmlformats.org/drawingml/2006/main" noChangeAspect="1"/>
+            </wp:cNvGraphicFramePr>
+            <a:graphic xmlns:a="http://schemas.openxmlformats.org/drawingml/2006/main">
+              <a:graphicData uri="http://schemas.openxmlformats.org/drawingml/2006/picture">
+                <pic:pic xmlns:pic="http://schemas.openxmlformats.org/drawingml/2006/picture">
+                  <pic:nvPicPr>
+                    <pic:cNvPr id="586042977" name=""/>
+                    <pic:cNvPicPr/>
+                  </pic:nvPicPr>
+                  <pic:blipFill>
+                    <a:blip r:embed="rId17"/>
+                    <a:stretch>
+                      <a:fillRect/>
+                    </a:stretch>
+                  </pic:blipFill>
+                  <pic:spPr>
+                    <a:xfrm>
+                      <a:off x="0" y="0"/>
+                      <a:ext cx="5731510" cy="550545"/>
+                    </a:xfrm>
+                    <a:prstGeom prst="rect">
+                      <a:avLst/>
+                    </a:prstGeom>
+                  </pic:spPr>
+                </pic:pic>
+              </a:graphicData>
+            </a:graphic>
+          </wp:inline>
+        </w:drawing>
+      </w:r>
+    </w:p>
+    <w:p>
+      <w:pPr>
+        <w:pStyle w:val="Caption"/>
+      </w:pPr>
+      <w:r>
+        <w:t xml:space="preserve">Figure 1 Martijn grade reasoning for Investigative Problem </w:t>
+      </w:r>
+      <w:proofErr w:type="gramStart"/>
+      <w:r>
+        <w:t>solving</w:t>
+      </w:r>
+      <w:proofErr w:type="gramEnd"/>
+    </w:p>
+    <w:p>
+      <w:r>
+        <w:t>Since that Evaluation, I have done a lot more research into many different topics such as the Reinforcement learning exercises, which also extend into my open/data challenge. Iman ended up giving me very positive feedback on my approach to the Reinforcement Learning exercise, specifically on my methodology for problem-solving and approaching a problem (Fig 2).</w:t>
+      </w:r>
+    </w:p>
+    <w:p>
+      <w:pPr>
+        <w:keepNext/>
+      </w:pPr>
+      <w:r>
+        <w:drawing>
+          <wp:inline distT="0" distB="0" distL="0" distR="0" wp14:anchorId="7F627F7F" wp14:editId="2AF2D063">
+            <wp:extent cx="3019425" cy="1484410"/>
+            <wp:effectExtent l="0" t="0" r="0" b="1905"/>
+            <wp:docPr id="1253345074" name="Picture 1" descr="A screenshot of a computer&#10;&#10;Description automatically generated"/>
+            <wp:cNvGraphicFramePr>
+              <a:graphicFrameLocks xmlns:a="http://schemas.openxmlformats.org/drawingml/2006/main" noChangeAspect="1"/>
+            </wp:cNvGraphicFramePr>
+            <a:graphic xmlns:a="http://schemas.openxmlformats.org/drawingml/2006/main">
+              <a:graphicData uri="http://schemas.openxmlformats.org/drawingml/2006/picture">
+                <pic:pic xmlns:pic="http://schemas.openxmlformats.org/drawingml/2006/picture">
+                  <pic:nvPicPr>
+                    <pic:cNvPr id="1253345074" name="Picture 1" descr="A screenshot of a computer&#10;&#10;Description automatically generated"/>
+                    <pic:cNvPicPr/>
+                  </pic:nvPicPr>
+                  <pic:blipFill>
+                    <a:blip r:embed="rId18"/>
+                    <a:stretch>
+                      <a:fillRect/>
+                    </a:stretch>
+                  </pic:blipFill>
+                  <pic:spPr>
+                    <a:xfrm>
+                      <a:off x="0" y="0"/>
+                      <a:ext cx="3021909" cy="1485631"/>
+                    </a:xfrm>
+                    <a:prstGeom prst="rect">
+                      <a:avLst/>
+                    </a:prstGeom>
+                  </pic:spPr>
+                </pic:pic>
+              </a:graphicData>
+            </a:graphic>
+          </wp:inline>
+        </w:drawing>
+      </w:r>
+    </w:p>
+    <w:p>
+      <w:pPr>
+        <w:pStyle w:val="Caption"/>
+      </w:pPr>
+      <w:r>
+        <w:t>Figure 2 Iman feedback RL - Exercise</w:t>
+      </w:r>
+    </w:p>
+    <w:p>
+      <w:pPr>
+        <w:rPr>
+          <w:rFonts w:cstheme="minorHAnsi"/>
+        </w:rPr>
+      </w:pPr>
+      <w:r>
+        <w:rPr>
+          <w:rFonts w:cstheme="minorHAnsi"/>
+        </w:rPr>
+        <w:t xml:space="preserve">I used the same approach for all my other exercises, where if I ran into an issue, I would research the problem and create a hypothesis of what is causing it, with </w:t>
+      </w:r>
+      <w:r>
+        <w:rPr>
+          <w:rFonts w:cstheme="minorHAnsi"/>
+        </w:rPr>
+        <w:t xml:space="preserve">sometimes even being able to solve the issue afterwards. </w:t>
+      </w:r>
+      <w:proofErr w:type="gramStart"/>
+      <w:r>
+        <w:rPr>
+          <w:rFonts w:cstheme="minorHAnsi"/>
+        </w:rPr>
+        <w:t>Two notable instances,</w:t>
+      </w:r>
+      <w:proofErr w:type="gramEnd"/>
+      <w:r>
+        <w:rPr>
+          <w:rFonts w:cstheme="minorHAnsi"/>
+        </w:rPr>
+        <w:t xml:space="preserve"> were my CNN exercise and XAI (as I was able to prove some hypothesis of my other models during my XAI), my successful application of my approach can be seen in the positive feedback received from Olaf (during meetings in person) and Nico (See Fig 3/4 and in person discussions).</w:t>
+      </w:r>
+    </w:p>
+    <w:p>
+      <w:pPr>
+        <w:keepNext/>
+      </w:pPr>
+      <w:r>
+        <w:rPr>
+          <w:noProof/>
+        </w:rPr>
+        <w:lastRenderedPageBreak/>
+        <mc:AlternateContent>
+          <mc:Choice Requires="wps">
+            <w:drawing>
+              <wp:anchor distT="0" distB="0" distL="114300" distR="114300" simplePos="0" relativeHeight="251661312" behindDoc="1" locked="0" layoutInCell="1" allowOverlap="1" wp14:anchorId="3710D250" wp14:editId="312077E0">
+                <wp:simplePos x="0" y="0"/>
+                <wp:positionH relativeFrom="column">
+                  <wp:posOffset>2988310</wp:posOffset>
+                </wp:positionH>
+                <wp:positionV relativeFrom="paragraph">
+                  <wp:posOffset>1289685</wp:posOffset>
+                </wp:positionV>
+                <wp:extent cx="2743200" cy="635"/>
+                <wp:effectExtent l="0" t="0" r="0" b="0"/>
+                <wp:wrapTight wrapText="bothSides">
+                  <wp:wrapPolygon edited="0">
+                    <wp:start x="0" y="0"/>
+                    <wp:lineTo x="0" y="21600"/>
+                    <wp:lineTo x="21600" y="21600"/>
+                    <wp:lineTo x="21600" y="0"/>
+                  </wp:wrapPolygon>
+                </wp:wrapTight>
+                <wp:docPr id="232610994" name="Text Box 1"/>
+                <wp:cNvGraphicFramePr/>
+                <a:graphic xmlns:a="http://schemas.openxmlformats.org/drawingml/2006/main">
+                  <a:graphicData uri="http://schemas.microsoft.com/office/word/2010/wordprocessingShape">
+                    <wps:wsp>
+                      <wps:cNvSpPr txBox="1"/>
+                      <wps:spPr>
+                        <a:xfrm>
+                          <a:off x="0" y="0"/>
+                          <a:ext cx="2743200" cy="635"/>
+                        </a:xfrm>
+                        <a:prstGeom prst="rect">
+                          <a:avLst/>
+                        </a:prstGeom>
+                        <a:solidFill>
+                          <a:prstClr val="white"/>
+                        </a:solidFill>
+                        <a:ln>
+                          <a:noFill/>
+                        </a:ln>
+                      </wps:spPr>
+                      <wps:txbx>
+                        <w:txbxContent>
+                          <w:p>
+                            <w:pPr>
+                              <w:pStyle w:val="Caption"/>
+                            </w:pPr>
+                            <w:r>
+                              <w:t>Figure 4 Nico feedback XAI – Exercise</w:t>
+                            </w:r>
+                          </w:p>
+                        </w:txbxContent>
+                      </wps:txbx>
+                      <wps:bodyPr rot="0" spcFirstLastPara="0" vertOverflow="overflow" horzOverflow="overflow" vert="horz" wrap="square" lIns="0" tIns="0" rIns="0" bIns="0" numCol="1" spcCol="0" rtlCol="0" fromWordArt="0" anchor="t" anchorCtr="0" forceAA="0" compatLnSpc="1">
+                        <a:prstTxWarp prst="textNoShape">
+                          <a:avLst/>
+                        </a:prstTxWarp>
+                        <a:spAutoFit/>
+                      </wps:bodyPr>
+                    </wps:wsp>
+                  </a:graphicData>
+                </a:graphic>
+              </wp:anchor>
+            </w:drawing>
+          </mc:Choice>
+          <mc:Fallback>
+            <w:pict>
+              <v:shape w14:anchorId="3710D250" id="_x0000_s1027" type="#_x0000_t202" style="position:absolute;margin-left:235.3pt;margin-top:101.55pt;width:3in;height:.05pt;z-index:-251655168;visibility:visible;mso-wrap-style:square;mso-wrap-distance-left:9pt;mso-wrap-distance-top:0;mso-wrap-distance-right:9pt;mso-wrap-distance-bottom:0;mso-position-horizontal:absolute;mso-position-horizontal-relative:text;mso-position-vertical:absolute;mso-position-vertical-relative:text;v-text-anchor:top" o:gfxdata="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" stroked="f">
+                <v:textbox style="mso-fit-shape-to-text:t" inset="0,0,0,0">
+                  <w:txbxContent>
+                    <w:p>
+                      <w:pPr>
+                        <w:pStyle w:val="Caption"/>
+                      </w:pPr>
+                      <w:r>
+                        <w:t>Figure 4 Nico feedback XAI – Exercise</w:t>
+                      </w:r>
+                    </w:p>
+                  </w:txbxContent>
+                </v:textbox>
+                <w10:wrap type="tight"/>
+              </v:shape>
+            </w:pict>
+          </mc:Fallback>
+        </mc:AlternateContent>
+      </w:r>
+      <w:r>
+        <w:rPr>
+          <w:rFonts w:cstheme="minorHAnsi"/>
+        </w:rPr>
+        <w:drawing>
+          <wp:anchor distT="0" distB="0" distL="114300" distR="114300" simplePos="0" relativeHeight="251659264" behindDoc="1" locked="0" layoutInCell="1" allowOverlap="1" wp14:anchorId="31A69B21" wp14:editId="00BD2279">
+            <wp:simplePos x="0" y="0"/>
+            <wp:positionH relativeFrom="margin">
+              <wp:align>right</wp:align>
+            </wp:positionH>
+            <wp:positionV relativeFrom="paragraph">
+              <wp:posOffset>28575</wp:posOffset>
+            </wp:positionV>
+            <wp:extent cx="2743200" cy="1204158"/>
+            <wp:effectExtent l="0" t="0" r="0" b="0"/>
+            <wp:wrapTight wrapText="bothSides">
+              <wp:wrapPolygon edited="0">
+                <wp:start x="0" y="0"/>
+                <wp:lineTo x="0" y="21190"/>
+                <wp:lineTo x="21450" y="21190"/>
+                <wp:lineTo x="21450" y="0"/>
+                <wp:lineTo x="0" y="0"/>
+              </wp:wrapPolygon>
+            </wp:wrapTight>
+            <wp:docPr id="1938298487" name="Picture 1" descr="A screenshot of a phone&#10;&#10;Description automatically generated"/>
+            <wp:cNvGraphicFramePr>
+              <a:graphicFrameLocks xmlns:a="http://schemas.openxmlformats.org/drawingml/2006/main" noChangeAspect="1"/>
+            </wp:cNvGraphicFramePr>
+            <a:graphic xmlns:a="http://schemas.openxmlformats.org/drawingml/2006/main">
+              <a:graphicData uri="http://schemas.openxmlformats.org/drawingml/2006/picture">
+                <pic:pic xmlns:pic="http://schemas.openxmlformats.org/drawingml/2006/picture">
+                  <pic:nvPicPr>
+                    <pic:cNvPr id="1938298487" name="Picture 1" descr="A screenshot of a phone&#10;&#10;Description automatically generated"/>
+                    <pic:cNvPicPr/>
+                  </pic:nvPicPr>
+                  <pic:blipFill>
+                    <a:blip r:embed="rId19">
+                      <a:extLst>
+                        <a:ext uri="{28A0092B-C50C-407E-A947-70E740481C1C}">
+                          <a14:useLocalDpi xmlns:a14="http://schemas.microsoft.com/office/drawing/2010/main" val="0"/>
+                        </a:ext>
+                      </a:extLst>
+                    </a:blip>
+                    <a:stretch>
+                      <a:fillRect/>
+                    </a:stretch>
+                  </pic:blipFill>
+                  <pic:spPr>
+                    <a:xfrm>
+                      <a:off x="0" y="0"/>
+                      <a:ext cx="2743200" cy="1204158"/>
+                    </a:xfrm>
+                    <a:prstGeom prst="rect">
+                      <a:avLst/>
+                    </a:prstGeom>
+                  </pic:spPr>
+                </pic:pic>
+              </a:graphicData>
+            </a:graphic>
+          </wp:anchor>
+        </w:drawing>
+      </w:r>
+      <w:r>
+        <w:rPr>
+          <w:rFonts w:cstheme="minorHAnsi"/>
+        </w:rPr>
+        <w:drawing>
+          <wp:inline distT="0" distB="0" distL="0" distR="0" wp14:anchorId="6E886CAD" wp14:editId="77D008FC">
+            <wp:extent cx="2705100" cy="2946502"/>
+            <wp:effectExtent l="0" t="0" r="0" b="6350"/>
+            <wp:docPr id="1041591135" name="Picture 1" descr="A screenshot of a text message&#10;&#10;Description automatically generated"/>
+            <wp:cNvGraphicFramePr>
+              <a:graphicFrameLocks xmlns:a="http://schemas.openxmlformats.org/drawingml/2006/main" noChangeAspect="1"/>
+            </wp:cNvGraphicFramePr>
+            <a:graphic xmlns:a="http://schemas.openxmlformats.org/drawingml/2006/main">
+              <a:graphicData uri="http://schemas.openxmlformats.org/drawingml/2006/picture">
+                <pic:pic xmlns:pic="http://schemas.openxmlformats.org/drawingml/2006/picture">
+                  <pic:nvPicPr>
+                    <pic:cNvPr id="1041591135" name="Picture 1" descr="A screenshot of a text message&#10;&#10;Description automatically generated"/>
+                    <pic:cNvPicPr/>
+                  </pic:nvPicPr>
+                  <pic:blipFill>
+                    <a:blip r:embed="rId20"/>
+                    <a:stretch>
+                      <a:fillRect/>
+                    </a:stretch>
+                  </pic:blipFill>
+                  <pic:spPr>
+                    <a:xfrm>
+                      <a:off x="0" y="0"/>
+                      <a:ext cx="2711060" cy="2952994"/>
+                    </a:xfrm>
+                    <a:prstGeom prst="rect">
+                      <a:avLst/>
+                    </a:prstGeom>
+                  </pic:spPr>
+                </pic:pic>
+              </a:graphicData>
+            </a:graphic>
+          </wp:inline>
+        </w:drawing>
+      </w:r>
+    </w:p>
+    <w:p>
+      <w:pPr>
+        <w:pStyle w:val="Caption"/>
+        <w:rPr>
+          <w:rFonts w:cstheme="minorHAnsi"/>
+        </w:rPr>
+      </w:pPr>
+      <w:r>
+        <w:t>Figure 3 Nico feedback (highlighted) CNN - Exercise</w:t>
+      </w:r>
+    </w:p>
+    <w:p>
+      <w:pPr>
+        <w:rPr>
+          <w:rFonts w:cstheme="minorHAnsi"/>
+        </w:rPr>
+      </w:pPr>
+      <w:r>
+        <w:rPr>
+          <w:rFonts w:cstheme="minorHAnsi"/>
+        </w:rPr>
+        <w:t>Furthermore, I had also created a plan for my data challenge, with contained a condensed and simplified version of my research/results done so far on the topic as a part of my approach, for which I also received positive feedback for by Qin (Fig 5).</w:t>
+      </w:r>
+    </w:p>
+    <w:p>
+      <w:pPr>
+        <w:keepNext/>
+      </w:pPr>
+      <w:r>
+        <w:rPr>
+          <w:rFonts w:cstheme="minorHAnsi"/>
+        </w:rPr>
+        <w:drawing>
+          <wp:inline distT="0" distB="0" distL="0" distR="0" wp14:anchorId="0AC7BCA2" wp14:editId="2B9C4189">
+            <wp:extent cx="3610479" cy="1457528"/>
+            <wp:effectExtent l="0" t="0" r="9525" b="9525"/>
+            <wp:docPr id="1428050673" name="Picture 1" descr="A screenshot of a phone&#10;&#10;Description automatically generated"/>
+            <wp:cNvGraphicFramePr>
+              <a:graphicFrameLocks xmlns:a="http://schemas.openxmlformats.org/drawingml/2006/main" noChangeAspect="1"/>
+            </wp:cNvGraphicFramePr>
+            <a:graphic xmlns:a="http://schemas.openxmlformats.org/drawingml/2006/main">
+              <a:graphicData uri="http://schemas.openxmlformats.org/drawingml/2006/picture">
+                <pic:pic xmlns:pic="http://schemas.openxmlformats.org/drawingml/2006/picture">
+                  <pic:nvPicPr>
+                    <pic:cNvPr id="1428050673" name="Picture 1" descr="A screenshot of a phone&#10;&#10;Description automatically generated"/>
+                    <pic:cNvPicPr/>
+                  </pic:nvPicPr>
+                  <pic:blipFill>
+                    <a:blip r:embed="rId21"/>
+                    <a:stretch>
+                      <a:fillRect/>
+                    </a:stretch>
+                  </pic:blipFill>
+                  <pic:spPr>
+                    <a:xfrm>
+                      <a:off x="0" y="0"/>
+                      <a:ext cx="3610479" cy="1457528"/>
+                    </a:xfrm>
+                    <a:prstGeom prst="rect">
+                      <a:avLst/>
+                    </a:prstGeom>
+                  </pic:spPr>
+                </pic:pic>
+              </a:graphicData>
+            </a:graphic>
+          </wp:inline>
+        </w:drawing>
+      </w:r>
+    </w:p>
+    <w:p>
+      <w:pPr>
+        <w:pStyle w:val="Caption"/>
+      </w:pPr>
+      <w:r>
+        <w:t>Figure 5 Qin feedback Plan: Data Driven Innovation Challenge</w:t>
+      </w:r>
     </w:p>
     <w:p>
       <w:pPr>
@@ -3516,6 +5007,12 @@
           <w:szCs w:val="32"/>
         </w:rPr>
       </w:pPr>
+      <w:r>
+        <w:rPr>
+          <w:rFonts w:cstheme="minorHAnsi"/>
+        </w:rPr>
+        <w:t>Due to all the work done since my last evaluation, and the proficiency shown throughout many of my projects, I feel confident in my Proficient level for investigative problem solving.</w:t>
+      </w:r>
       <w:r>
         <w:rPr>
           <w:rFonts w:cstheme="minorHAnsi"/>
@@ -3534,7 +5031,7 @@
           <w:rFonts w:asciiTheme="minorHAnsi" w:hAnsiTheme="minorHAnsi" w:cstheme="minorHAnsi"/>
         </w:rPr>
       </w:pPr>
-      <w:bookmarkStart w:id="7" w:name="_Toc151472179"/>
+      <w:bookmarkStart w:id="7" w:name="_Toc151587772"/>
       <w:r>
         <w:rPr>
           <w:rFonts w:asciiTheme="minorHAnsi" w:hAnsiTheme="minorHAnsi" w:cstheme="minorHAnsi"/>
@@ -3747,7 +5244,16 @@
           <w:b/>
           <w:bCs/>
         </w:rPr>
-        <w:t xml:space="preserve">Sufficient </w:t>
+        <w:t>Proficient</w:t>
+      </w:r>
+      <w:r>
+        <w:rPr>
+          <w:rStyle w:val="SubtleEmphasis"/>
+          <w:rFonts w:cstheme="minorHAnsi"/>
+          <w:b/>
+          <w:bCs/>
+        </w:rPr>
+        <w:t xml:space="preserve"> </w:t>
       </w:r>
       <w:r>
         <w:rPr>
@@ -3896,6 +5402,7 @@
       <w:r>
         <w:rPr>
           <w:rFonts w:eastAsia="Times New Roman" w:cstheme="minorHAnsi"/>
+          <w:noProof/>
           <w:lang w:eastAsia="en-NL"/>
         </w:rPr>
         <w:drawing>
@@ -3914,7 +5421,7 @@
                     <pic:cNvPicPr/>
                   </pic:nvPicPr>
                   <pic:blipFill>
-                    <a:blip r:embed="rId9"/>
+                    <a:blip r:embed="rId22"/>
                     <a:stretch>
                       <a:fillRect/>
                     </a:stretch>
@@ -4023,7 +5530,7 @@
           <w:rFonts w:asciiTheme="minorHAnsi" w:hAnsiTheme="minorHAnsi" w:cstheme="minorHAnsi"/>
         </w:rPr>
       </w:pPr>
-      <w:bookmarkStart w:id="8" w:name="_Toc151472180"/>
+      <w:bookmarkStart w:id="8" w:name="_Toc151587773"/>
       <w:r>
         <w:rPr>
           <w:rFonts w:asciiTheme="minorHAnsi" w:hAnsiTheme="minorHAnsi" w:cstheme="minorHAnsi"/>
@@ -4420,6 +5927,7 @@
       <w:r>
         <w:rPr>
           <w:rFonts w:cstheme="minorHAnsi"/>
+          <w:noProof/>
         </w:rPr>
         <w:drawing>
           <wp:inline distT="0" distB="0" distL="0" distR="0" wp14:anchorId="033A4BF0" wp14:editId="00D90522">
@@ -4437,7 +5945,7 @@
                     <pic:cNvPicPr/>
                   </pic:nvPicPr>
                   <pic:blipFill>
-                    <a:blip r:embed="rId10"/>
+                    <a:blip r:embed="rId23"/>
                     <a:stretch>
                       <a:fillRect/>
                     </a:stretch>
@@ -4631,7 +6139,7 @@
           <w:rFonts w:asciiTheme="minorHAnsi" w:hAnsiTheme="minorHAnsi" w:cstheme="minorHAnsi"/>
         </w:rPr>
       </w:pPr>
-      <w:bookmarkStart w:id="9" w:name="_Toc151472181"/>
+      <w:bookmarkStart w:id="9" w:name="_Toc151587774"/>
       <w:r>
         <w:rPr>
           <w:rFonts w:asciiTheme="minorHAnsi" w:hAnsiTheme="minorHAnsi" w:cstheme="minorHAnsi"/>
@@ -4655,7 +6163,7 @@
           <w:rFonts w:asciiTheme="minorHAnsi" w:hAnsiTheme="minorHAnsi" w:cstheme="minorHAnsi"/>
         </w:rPr>
       </w:pPr>
-      <w:bookmarkStart w:id="10" w:name="_Toc151472182"/>
+      <w:bookmarkStart w:id="10" w:name="_Toc151587775"/>
       <w:r>
         <w:rPr>
           <w:rFonts w:asciiTheme="minorHAnsi" w:hAnsiTheme="minorHAnsi" w:cstheme="minorHAnsi"/>

</xml_diff>